<commit_message>
Render and publish website
</commit_message>
<xml_diff>
--- a/files/CV.docx
+++ b/files/CV.docx
@@ -2954,9 +2954,8 @@
           <w:szCs w:val="22"/>
           <w:lang w:val="en-GB"/>
         </w:rPr>
-        <w:t xml:space="preserve">Prof. Steven E. Miller – Belfer </w:t>
-      </w:r>
-      <w:proofErr w:type="spellStart"/>
+        <w:t xml:space="preserve">Prof. Steven E. Miller – </w:t>
+      </w:r>
       <w:r>
         <w:rPr>
           <w:rFonts w:asciiTheme="majorBidi" w:hAnsiTheme="majorBidi" w:cstheme="majorBidi"/>
@@ -2964,9 +2963,8 @@
           <w:szCs w:val="22"/>
           <w:lang w:val="en-GB"/>
         </w:rPr>
-        <w:t>Center</w:t>
-      </w:r>
-      <w:proofErr w:type="spellEnd"/>
+        <w:t xml:space="preserve">Director for the International security Program at the </w:t>
+      </w:r>
       <w:r>
         <w:rPr>
           <w:rFonts w:asciiTheme="majorBidi" w:hAnsiTheme="majorBidi" w:cstheme="majorBidi"/>
@@ -2974,7 +2972,36 @@
           <w:szCs w:val="22"/>
           <w:lang w:val="en-GB"/>
         </w:rPr>
-        <w:t xml:space="preserve"> at the Harvard Kennedy School.  </w:t>
+        <w:t xml:space="preserve">Belfer </w:t>
+      </w:r>
+      <w:proofErr w:type="spellStart"/>
+      <w:r>
+        <w:rPr>
+          <w:rFonts w:asciiTheme="majorBidi" w:hAnsiTheme="majorBidi" w:cstheme="majorBidi"/>
+          <w:bCs/>
+          <w:szCs w:val="22"/>
+          <w:lang w:val="en-GB"/>
+        </w:rPr>
+        <w:t>Center</w:t>
+      </w:r>
+      <w:proofErr w:type="spellEnd"/>
+      <w:r>
+        <w:rPr>
+          <w:rFonts w:asciiTheme="majorBidi" w:hAnsiTheme="majorBidi" w:cstheme="majorBidi"/>
+          <w:bCs/>
+          <w:szCs w:val="22"/>
+          <w:lang w:val="en-GB"/>
+        </w:rPr>
+        <w:t xml:space="preserve">, </w:t>
+      </w:r>
+      <w:r>
+        <w:rPr>
+          <w:rFonts w:asciiTheme="majorBidi" w:hAnsiTheme="majorBidi" w:cstheme="majorBidi"/>
+          <w:bCs/>
+          <w:szCs w:val="22"/>
+          <w:lang w:val="en-GB"/>
+        </w:rPr>
+        <w:t xml:space="preserve">Harvard Kennedy School.  </w:t>
       </w:r>
     </w:p>
     <w:p>
@@ -2993,7 +3020,19 @@
         <w:rPr>
           <w:rFonts w:asciiTheme="majorBidi" w:hAnsiTheme="majorBidi" w:cstheme="majorBidi"/>
         </w:rPr>
-        <w:t>Relation: Director of the International Security Program and intimately familiar with my postdoctoral research at the Harvard Kennedy School.</w:t>
+        <w:t xml:space="preserve">Relation: </w:t>
+      </w:r>
+      <w:r>
+        <w:rPr>
+          <w:rFonts w:asciiTheme="majorBidi" w:hAnsiTheme="majorBidi" w:cstheme="majorBidi"/>
+        </w:rPr>
+        <w:t>F</w:t>
+      </w:r>
+      <w:r>
+        <w:rPr>
+          <w:rFonts w:asciiTheme="majorBidi" w:hAnsiTheme="majorBidi" w:cstheme="majorBidi"/>
+        </w:rPr>
+        <w:t>amiliar with my postdoctoral research at the Harvard Kennedy School.</w:t>
       </w:r>
     </w:p>
     <w:p>

</xml_diff>